<commit_message>
Alterando o nome do projeto
</commit_message>
<xml_diff>
--- a/assets/files/Ryan-Menezes-Curriculo.docx
+++ b/assets/files/Ryan-Menezes-Curriculo.docx
@@ -316,7 +316,7 @@
                   <w:u w:val="single"/>
                   <w:rtl w:val="0"/>
                 </w:rPr>
-                <w:t xml:space="preserve">https://ryan-menezes.github.io/Portifolio/</w:t>
+                <w:t xml:space="preserve">https://ryan-menezes.github.io/Portfolio/</w:t>
               </w:r>
             </w:hyperlink>
             <w:r>
@@ -368,6 +368,11 @@
                 <w:rtl w:val="0"/>
               </w:rPr>
               <w:t xml:space="preserve">Atualmente focado em desenvolvimento web com PHP junto com o framework laravel, porém possui ótimos conhecimentos com HTML, CSS, JavaScript e jQuery</w:t>
+            </w:r>
+            <w:r>
+              <w:rPr>
+                <w:rtl w:val="0"/>
+              </w:rPr>
             </w:r>
           </w:p>
           <w:p>
@@ -995,7 +1000,7 @@
                   <w:u w:val="single"/>
                   <w:rtl w:val="0"/>
                 </w:rPr>
-                <w:t xml:space="preserve">https://ryan-menezes.github.io/Portifolio/</w:t>
+                <w:t xml:space="preserve">https://ryan-menezes.github.io/Portfolio/</w:t>
               </w:r>
             </w:hyperlink>
             <w:r>

</xml_diff>

<commit_message>
Atualizando currículo, habilidades e projetos
</commit_message>
<xml_diff>
--- a/assets/files/Ryan-Menezes-Curriculo.docx
+++ b/assets/files/Ryan-Menezes-Curriculo.docx
@@ -435,12 +435,78 @@
               <w:rPr>
                 <w:rtl w:val="0"/>
               </w:rPr>
-              <w:t xml:space="preserve">Atualmente focado em desenvolvimento web com PHP junto com o framework laravel, porém possui ótimos conhecimentos com HTML, CSS, JavaScript e jQuery</w:t>
-            </w:r>
-            <w:r>
-              <w:rPr>
-                <w:rtl w:val="0"/>
-              </w:rPr>
+              <w:t xml:space="preserve">Atualmente focado em desenvolvimento web com PHP junto com o framework laravel, porém possui ótimos conhecimentos com HTML, CSS, JavaScript, jQuery, Node.JS e WordPress</w:t>
+            </w:r>
+          </w:p>
+          <w:p>
+            <w:pPr>
+              <w:spacing w:before="0" w:line="240" w:lineRule="auto"/>
+              <w:rPr/>
+            </w:pPr>
+            <w:r>
+              <w:rPr>
+                <w:rtl w:val="0"/>
+              </w:rPr>
+            </w:r>
+          </w:p>
+          <w:p>
+            <w:pPr>
+              <w:spacing w:before="0" w:line="240" w:lineRule="auto"/>
+              <w:rPr/>
+            </w:pPr>
+            <w:r>
+              <w:rPr>
+                <w:rtl w:val="0"/>
+              </w:rPr>
+            </w:r>
+          </w:p>
+          <w:p>
+            <w:pPr>
+              <w:spacing w:before="0" w:line="240" w:lineRule="auto"/>
+              <w:rPr>
+                <w:rFonts w:ascii="Open Sans" w:cs="Open Sans" w:eastAsia="Open Sans" w:hAnsi="Open Sans"/>
+                <w:b w:val="1"/>
+                <w:color w:val="2079c7"/>
+              </w:rPr>
+            </w:pPr>
+            <w:r>
+              <w:rPr>
+                <w:rFonts w:ascii="Open Sans" w:cs="Open Sans" w:eastAsia="Open Sans" w:hAnsi="Open Sans"/>
+                <w:b w:val="1"/>
+                <w:color w:val="2079c7"/>
+                <w:rtl w:val="0"/>
+              </w:rPr>
+              <w:t xml:space="preserve">OBJETIVO</w:t>
+            </w:r>
+          </w:p>
+          <w:p>
+            <w:pPr>
+              <w:spacing w:before="0" w:line="240" w:lineRule="auto"/>
+              <w:rPr>
+                <w:rFonts w:ascii="Open Sans" w:cs="Open Sans" w:eastAsia="Open Sans" w:hAnsi="Open Sans"/>
+                <w:b w:val="1"/>
+                <w:color w:val="2079c7"/>
+              </w:rPr>
+            </w:pPr>
+            <w:r>
+              <w:rPr>
+                <w:rtl w:val="0"/>
+              </w:rPr>
+            </w:r>
+          </w:p>
+          <w:p>
+            <w:pPr>
+              <w:numPr>
+                <w:ilvl w:val="0"/>
+                <w:numId w:val="1"/>
+              </w:numPr>
+              <w:spacing w:before="0" w:line="240" w:lineRule="auto"/>
+            </w:pPr>
+            <w:r>
+              <w:rPr>
+                <w:rtl w:val="0"/>
+              </w:rPr>
+              <w:t xml:space="preserve">Desenvolvedor Web Júnior</w:t>
             </w:r>
           </w:p>
           <w:p>
@@ -1140,12 +1206,63 @@
           </w:p>
           <w:p>
             <w:pPr>
+              <w:pStyle w:val="Heading1"/>
+              <w:rPr/>
+            </w:pPr>
+            <w:bookmarkStart w:colFirst="0" w:colLast="0" w:name="_j08p7qhc840t" w:id="18"/>
+            <w:bookmarkEnd w:id="18"/>
+            <w:r>
+              <w:rPr>
+                <w:rtl w:val="0"/>
+              </w:rPr>
+              <w:t xml:space="preserve">HABILIDADES GERAIS</w:t>
+            </w:r>
+          </w:p>
+          <w:p>
+            <w:pPr>
               <w:spacing w:before="0" w:line="240" w:lineRule="auto"/>
-              <w:rPr>
-                <w:rFonts w:ascii="Open Sans" w:cs="Open Sans" w:eastAsia="Open Sans" w:hAnsi="Open Sans"/>
-                <w:color w:val="000000"/>
-              </w:rPr>
-            </w:pPr>
+              <w:rPr/>
+            </w:pPr>
+            <w:r>
+              <w:rPr>
+                <w:rtl w:val="0"/>
+              </w:rPr>
+            </w:r>
+          </w:p>
+          <w:p>
+            <w:pPr>
+              <w:numPr>
+                <w:ilvl w:val="0"/>
+                <w:numId w:val="1"/>
+              </w:numPr>
+              <w:spacing w:line="240" w:lineRule="auto"/>
+            </w:pPr>
+            <w:r>
+              <w:rPr>
+                <w:b w:val="1"/>
+                <w:rtl w:val="0"/>
+              </w:rPr>
+              <w:t xml:space="preserve">Linguagens:</w:t>
+            </w:r>
+            <w:r>
+              <w:rPr>
+                <w:rtl w:val="0"/>
+              </w:rPr>
+              <w:t xml:space="preserve"> Português – Nativo, Inglês - Básico. </w:t>
+            </w:r>
+            <w:r>
+              <w:rPr>
+                <w:b w:val="1"/>
+                <w:rtl w:val="0"/>
+              </w:rPr>
+              <w:t xml:space="preserve">Outras:</w:t>
+            </w:r>
+            <w:r>
+              <w:rPr>
+                <w:rtl w:val="0"/>
+              </w:rPr>
+              <w:t xml:space="preserve"> Windows.</w:t>
+            </w:r>
             <w:r>
               <w:rPr>
                 <w:rtl w:val="0"/>

</xml_diff>

<commit_message>
Atualizando currículo e portfólio
</commit_message>
<xml_diff>
--- a/assets/files/Ryan-Menezes-Curriculo.docx
+++ b/assets/files/Ryan-Menezes-Curriculo.docx
@@ -435,7 +435,7 @@
               <w:rPr>
                 <w:rtl w:val="0"/>
               </w:rPr>
-              <w:t xml:space="preserve">Atualmente focado em desenvolvimento web com PHP junto com o framework laravel, porém possui ótimos conhecimentos com HTML, CSS, JavaScript, jQuery, Node.JS e WordPress</w:t>
+              <w:t xml:space="preserve">Atualmente focado em desenvolvimento web com PHP junto com o framework laravel, porém possui ótimos conhecimentos com HTML, CSS, SASS, JavaScript, jQuery, C#, Node.JS, WordPress, MySQL, SQLite e MongoDB</w:t>
             </w:r>
           </w:p>
           <w:p>
@@ -511,8 +511,235 @@
           </w:p>
           <w:p>
             <w:pPr>
+              <w:numPr>
+                <w:ilvl w:val="0"/>
+                <w:numId w:val="1"/>
+              </w:numPr>
+              <w:spacing w:before="0" w:line="240" w:lineRule="auto"/>
+              <w:rPr>
+                <w:u w:val="none"/>
+              </w:rPr>
+            </w:pPr>
+            <w:r>
+              <w:rPr>
+                <w:rtl w:val="0"/>
+              </w:rPr>
+            </w:r>
+          </w:p>
+          <w:p>
+            <w:pPr>
+              <w:numPr>
+                <w:ilvl w:val="0"/>
+                <w:numId w:val="1"/>
+              </w:numPr>
+              <w:spacing w:before="0" w:line="240" w:lineRule="auto"/>
+              <w:rPr>
+                <w:b w:val="1"/>
+              </w:rPr>
+            </w:pPr>
+            <w:r>
+              <w:rPr>
+                <w:b w:val="1"/>
+                <w:rtl w:val="0"/>
+              </w:rPr>
+              <w:t xml:space="preserve">Pretenção Salárial: R$5.000,00</w:t>
+            </w:r>
+          </w:p>
+          <w:p>
+            <w:pPr>
               <w:pStyle w:val="Heading1"/>
+              <w:rPr>
+                <w:color w:val="000000"/>
+              </w:rPr>
+            </w:pPr>
+            <w:bookmarkStart w:colFirst="0" w:colLast="0" w:name="_yk8luflkpwij" w:id="2"/>
+            <w:bookmarkEnd w:id="2"/>
+            <w:r>
+              <w:rPr>
+                <w:rtl w:val="0"/>
+              </w:rPr>
+              <w:t xml:space="preserve">FORMAÇÃO</w:t>
+            </w:r>
+            <w:r>
+              <w:rPr>
+                <w:rtl w:val="0"/>
+              </w:rPr>
+            </w:r>
+          </w:p>
+          <w:p>
+            <w:pPr>
+              <w:pStyle w:val="Heading2"/>
+              <w:rPr>
+                <w:b w:val="0"/>
+                <w:i w:val="1"/>
+              </w:rPr>
+            </w:pPr>
+            <w:bookmarkStart w:colFirst="0" w:colLast="0" w:name="_azpbhpeu2lsy" w:id="3"/>
+            <w:bookmarkEnd w:id="3"/>
+            <w:hyperlink r:id="rId10">
+              <w:r>
+                <w:rPr>
+                  <w:u w:val="single"/>
+                  <w:rtl w:val="0"/>
+                </w:rPr>
+                <w:t xml:space="preserve">ETEC Juscelino Kubitschek de Oliveira</w:t>
+              </w:r>
+            </w:hyperlink>
+            <w:r>
+              <w:rPr>
+                <w:rtl w:val="0"/>
+              </w:rPr>
+              <w:t xml:space="preserve">, </w:t>
+            </w:r>
+            <w:r>
+              <w:rPr>
+                <w:b w:val="0"/>
+                <w:rtl w:val="0"/>
+              </w:rPr>
+              <w:t xml:space="preserve">Diadema - SP — </w:t>
+            </w:r>
+            <w:r>
+              <w:rPr>
+                <w:b w:val="0"/>
+                <w:i w:val="1"/>
+                <w:rtl w:val="0"/>
+              </w:rPr>
+              <w:t xml:space="preserve">Técnico em Desenvolvimento de Sistemas</w:t>
+            </w:r>
+          </w:p>
+          <w:p>
+            <w:pPr>
+              <w:pStyle w:val="Heading3"/>
+              <w:rPr/>
+            </w:pPr>
+            <w:bookmarkStart w:colFirst="0" w:colLast="0" w:name="_7vtcyzeczjot" w:id="4"/>
+            <w:bookmarkEnd w:id="4"/>
+            <w:r>
+              <w:rPr>
+                <w:rtl w:val="0"/>
+              </w:rPr>
+              <w:t xml:space="preserve">Julho de 2019 - Dezembro de 2020</w:t>
+            </w:r>
+          </w:p>
+          <w:p>
+            <w:pPr>
+              <w:pStyle w:val="Heading3"/>
+              <w:rPr/>
+            </w:pPr>
+            <w:bookmarkStart w:colFirst="0" w:colLast="0" w:name="_dporr732ip" w:id="5"/>
+            <w:bookmarkEnd w:id="5"/>
+            <w:r>
+              <w:rPr>
+                <w:rtl w:val="0"/>
+              </w:rPr>
+              <w:t xml:space="preserve">Foi na ETEC Juscelino Kubitschek de Oliveira, onde dei meus primeiros passos na área de programação.</w:t>
+            </w:r>
+          </w:p>
+          <w:p>
+            <w:pPr>
+              <w:pStyle w:val="Heading2"/>
+              <w:rPr>
+                <w:b w:val="0"/>
+                <w:i w:val="1"/>
+              </w:rPr>
+            </w:pPr>
+            <w:bookmarkStart w:colFirst="0" w:colLast="0" w:name="_czfiadnsgnzp" w:id="6"/>
+            <w:bookmarkEnd w:id="6"/>
+            <w:hyperlink r:id="rId11">
+              <w:r>
+                <w:rPr>
+                  <w:u w:val="single"/>
+                  <w:rtl w:val="0"/>
+                </w:rPr>
+                <w:t xml:space="preserve">Escola Estadual José Marcato</w:t>
+              </w:r>
+            </w:hyperlink>
+            <w:r>
+              <w:rPr>
+                <w:rtl w:val="0"/>
+              </w:rPr>
+              <w:t xml:space="preserve">, </w:t>
+            </w:r>
+            <w:r>
+              <w:rPr>
+                <w:b w:val="0"/>
+                <w:rtl w:val="0"/>
+              </w:rPr>
+              <w:t xml:space="preserve">Diadema - SP— </w:t>
+            </w:r>
+            <w:r>
+              <w:rPr>
+                <w:b w:val="0"/>
+                <w:i w:val="1"/>
+                <w:rtl w:val="0"/>
+              </w:rPr>
+              <w:t xml:space="preserve">Ensino Médio</w:t>
+            </w:r>
+          </w:p>
+          <w:p>
+            <w:pPr>
+              <w:pStyle w:val="Heading3"/>
+              <w:rPr/>
+            </w:pPr>
+            <w:bookmarkStart w:colFirst="0" w:colLast="0" w:name="_miiyt1y6sl7g" w:id="7"/>
+            <w:bookmarkEnd w:id="7"/>
+            <w:r>
+              <w:rPr>
+                <w:rtl w:val="0"/>
+              </w:rPr>
+              <w:t xml:space="preserve">Fevereiro de 2018 - Dezembro de 2020</w:t>
+            </w:r>
+          </w:p>
+          <w:p>
+            <w:pPr>
+              <w:spacing w:before="0" w:line="240" w:lineRule="auto"/>
+              <w:rPr/>
+            </w:pPr>
+            <w:r>
+              <w:rPr>
+                <w:rFonts w:ascii="Open Sans" w:cs="Open Sans" w:eastAsia="Open Sans" w:hAnsi="Open Sans"/>
+                <w:rtl w:val="0"/>
+              </w:rPr>
+              <w:t xml:space="preserve">Conclui meu ensino médio em Diadema na Escola Estadual José Marcato.</w:t>
+            </w:r>
+            <w:r>
+              <w:rPr>
+                <w:rtl w:val="0"/>
+              </w:rPr>
+            </w:r>
+          </w:p>
+          <w:p>
+            <w:pPr>
+              <w:pStyle w:val="Heading1"/>
+              <w:rPr/>
+            </w:pPr>
+            <w:bookmarkStart w:colFirst="0" w:colLast="0" w:name="_j08p7qhc840t" w:id="8"/>
+            <w:bookmarkEnd w:id="8"/>
+            <w:r>
+              <w:rPr>
+                <w:rtl w:val="0"/>
+              </w:rPr>
+              <w:t xml:space="preserve">HABILIDADES GERAIS</w:t>
+            </w:r>
+          </w:p>
+          <w:p>
+            <w:pPr>
+              <w:spacing w:before="0" w:line="240" w:lineRule="auto"/>
+              <w:rPr/>
+            </w:pPr>
+            <w:r>
+              <w:rPr>
+                <w:rtl w:val="0"/>
+              </w:rPr>
+            </w:r>
+          </w:p>
+          <w:p>
+            <w:pPr>
               <w:pageBreakBefore w:val="0"/>
+              <w:numPr>
+                <w:ilvl w:val="0"/>
+                <w:numId w:val="1"/>
+              </w:numPr>
               <w:pBdr>
                 <w:top w:space="0" w:sz="0" w:val="nil"/>
                 <w:left w:space="0" w:sz="0" w:val="nil"/>
@@ -522,236 +749,32 @@
               </w:pBdr>
               <w:shd w:fill="auto" w:val="clear"/>
               <w:spacing w:line="240" w:lineRule="auto"/>
-              <w:rPr/>
-            </w:pPr>
-            <w:bookmarkStart w:colFirst="0" w:colLast="0" w:name="_frrtci1w63e" w:id="2"/>
-            <w:bookmarkEnd w:id="2"/>
-            <w:r>
-              <w:rPr>
-                <w:rtl w:val="0"/>
-              </w:rPr>
-              <w:t xml:space="preserve">EXPERIÊNCIA</w:t>
-            </w:r>
-          </w:p>
-          <w:p>
-            <w:pPr>
-              <w:pStyle w:val="Heading2"/>
-              <w:pageBreakBefore w:val="0"/>
-              <w:pBdr>
-                <w:top w:space="0" w:sz="0" w:val="nil"/>
-                <w:left w:space="0" w:sz="0" w:val="nil"/>
-                <w:bottom w:space="0" w:sz="0" w:val="nil"/>
-                <w:right w:space="0" w:sz="0" w:val="nil"/>
-                <w:between w:space="0" w:sz="0" w:val="nil"/>
-              </w:pBdr>
-              <w:shd w:fill="auto" w:val="clear"/>
-              <w:spacing w:line="240" w:lineRule="auto"/>
-              <w:rPr>
-                <w:b w:val="0"/>
-                <w:i w:val="1"/>
-                <w:sz w:val="24"/>
-                <w:szCs w:val="24"/>
-              </w:rPr>
-            </w:pPr>
-            <w:bookmarkStart w:colFirst="0" w:colLast="0" w:name="_rfgvkg2ifhfd" w:id="3"/>
-            <w:bookmarkEnd w:id="3"/>
-            <w:hyperlink r:id="rId10">
-              <w:r>
-                <w:rPr>
-                  <w:u w:val="single"/>
-                  <w:rtl w:val="0"/>
-                </w:rPr>
-                <w:t xml:space="preserve">Peach Brasil</w:t>
-              </w:r>
-            </w:hyperlink>
-            <w:r>
-              <w:rPr>
-                <w:color w:val="000000"/>
-                <w:rtl w:val="0"/>
-              </w:rPr>
-              <w:t xml:space="preserve">, </w:t>
-            </w:r>
-            <w:r>
-              <w:rPr>
-                <w:b w:val="0"/>
-                <w:rtl w:val="0"/>
-              </w:rPr>
-              <w:t xml:space="preserve">Home Office — </w:t>
-            </w:r>
-            <w:r>
-              <w:rPr>
-                <w:b w:val="0"/>
-                <w:i w:val="1"/>
-                <w:rtl w:val="0"/>
-              </w:rPr>
-              <w:t xml:space="preserve">Desenvolvedor Web</w:t>
-            </w:r>
-            <w:r>
-              <w:rPr>
-                <w:rtl w:val="0"/>
-              </w:rPr>
-            </w:r>
-          </w:p>
-          <w:p>
-            <w:pPr>
-              <w:pStyle w:val="Heading3"/>
-              <w:pageBreakBefore w:val="0"/>
-              <w:pBdr>
-                <w:top w:space="0" w:sz="0" w:val="nil"/>
-                <w:left w:space="0" w:sz="0" w:val="nil"/>
-                <w:bottom w:space="0" w:sz="0" w:val="nil"/>
-                <w:right w:space="0" w:sz="0" w:val="nil"/>
-                <w:between w:space="0" w:sz="0" w:val="nil"/>
-              </w:pBdr>
-              <w:shd w:fill="auto" w:val="clear"/>
-              <w:spacing w:line="240" w:lineRule="auto"/>
-              <w:rPr/>
-            </w:pPr>
-            <w:bookmarkStart w:colFirst="0" w:colLast="0" w:name="_n64fgzu3lwuy" w:id="4"/>
-            <w:bookmarkEnd w:id="4"/>
-            <w:r>
-              <w:rPr>
-                <w:rtl w:val="0"/>
-              </w:rPr>
-              <w:t xml:space="preserve">Setembro de 2021 - Emprego Atual</w:t>
-            </w:r>
-            <w:r>
-              <w:rPr>
-                <w:rtl w:val="0"/>
-              </w:rPr>
-            </w:r>
-          </w:p>
-          <w:p>
-            <w:pPr>
-              <w:pageBreakBefore w:val="0"/>
-              <w:pBdr>
-                <w:top w:space="0" w:sz="0" w:val="nil"/>
-                <w:left w:space="0" w:sz="0" w:val="nil"/>
-                <w:bottom w:space="0" w:sz="0" w:val="nil"/>
-                <w:right w:space="0" w:sz="0" w:val="nil"/>
-                <w:between w:space="0" w:sz="0" w:val="nil"/>
-              </w:pBdr>
-              <w:shd w:fill="auto" w:val="clear"/>
-              <w:spacing w:line="240" w:lineRule="auto"/>
-              <w:rPr>
-                <w:rFonts w:ascii="Merriweather" w:cs="Merriweather" w:eastAsia="Merriweather" w:hAnsi="Merriweather"/>
-                <w:color w:val="666666"/>
-              </w:rPr>
-            </w:pPr>
-            <w:r>
-              <w:rPr>
-                <w:rFonts w:ascii="Open Sans" w:cs="Open Sans" w:eastAsia="Open Sans" w:hAnsi="Open Sans"/>
-                <w:rtl w:val="0"/>
-              </w:rPr>
-              <w:t xml:space="preserve">Na Peach Brasil, minha principal função é desenvolver e realizar a manutenção de sites e lojas virtuais mantidas pela empresa, utiliza-se principalmente HTML, CSS, JavaScript(jQuery) e PHP para realizar essas tarefas.</w:t>
-            </w:r>
-            <w:r>
-              <w:rPr>
-                <w:rtl w:val="0"/>
-              </w:rPr>
-            </w:r>
-          </w:p>
-          <w:p>
-            <w:pPr>
-              <w:pStyle w:val="Heading2"/>
-              <w:pageBreakBefore w:val="0"/>
-              <w:pBdr>
-                <w:top w:space="0" w:sz="0" w:val="nil"/>
-                <w:left w:space="0" w:sz="0" w:val="nil"/>
-                <w:bottom w:space="0" w:sz="0" w:val="nil"/>
-                <w:right w:space="0" w:sz="0" w:val="nil"/>
-                <w:between w:space="0" w:sz="0" w:val="nil"/>
-              </w:pBdr>
-              <w:shd w:fill="auto" w:val="clear"/>
-              <w:spacing w:line="240" w:lineRule="auto"/>
-              <w:rPr>
-                <w:b w:val="0"/>
-                <w:i w:val="1"/>
-              </w:rPr>
-            </w:pPr>
-            <w:bookmarkStart w:colFirst="0" w:colLast="0" w:name="_wj0puh61kxsr" w:id="5"/>
-            <w:bookmarkEnd w:id="5"/>
-            <w:hyperlink r:id="rId11">
-              <w:r>
-                <w:rPr>
-                  <w:u w:val="single"/>
-                  <w:rtl w:val="0"/>
-                </w:rPr>
-                <w:t xml:space="preserve">Terra Sul Digital</w:t>
-              </w:r>
-            </w:hyperlink>
-            <w:r>
-              <w:rPr>
-                <w:color w:val="000000"/>
-                <w:rtl w:val="0"/>
-              </w:rPr>
-              <w:t xml:space="preserve">, </w:t>
-            </w:r>
-            <w:r>
-              <w:rPr>
-                <w:b w:val="0"/>
-                <w:rtl w:val="0"/>
-              </w:rPr>
-              <w:t xml:space="preserve">Home Office— Freelancer </w:t>
-            </w:r>
-            <w:r>
-              <w:rPr>
-                <w:b w:val="0"/>
-                <w:i w:val="1"/>
-                <w:rtl w:val="0"/>
-              </w:rPr>
-              <w:t xml:space="preserve">Desenvolvedor PHP</w:t>
-            </w:r>
-          </w:p>
-          <w:p>
-            <w:pPr>
-              <w:pStyle w:val="Heading3"/>
-              <w:pageBreakBefore w:val="0"/>
-              <w:pBdr>
-                <w:top w:space="0" w:sz="0" w:val="nil"/>
-                <w:left w:space="0" w:sz="0" w:val="nil"/>
-                <w:bottom w:space="0" w:sz="0" w:val="nil"/>
-                <w:right w:space="0" w:sz="0" w:val="nil"/>
-                <w:between w:space="0" w:sz="0" w:val="nil"/>
-              </w:pBdr>
-              <w:shd w:fill="auto" w:val="clear"/>
-              <w:spacing w:line="240" w:lineRule="auto"/>
-              <w:rPr/>
-            </w:pPr>
-            <w:bookmarkStart w:colFirst="0" w:colLast="0" w:name="_8hk593fs3sag" w:id="6"/>
-            <w:bookmarkEnd w:id="6"/>
-            <w:r>
-              <w:rPr>
-                <w:rtl w:val="0"/>
-              </w:rPr>
-              <w:t xml:space="preserve">Outubro  de 2021</w:t>
-            </w:r>
-            <w:r>
-              <w:rPr>
-                <w:rtl w:val="0"/>
-              </w:rPr>
-            </w:r>
-          </w:p>
-          <w:p>
-            <w:pPr>
-              <w:pageBreakBefore w:val="0"/>
-              <w:pBdr>
-                <w:top w:space="0" w:sz="0" w:val="nil"/>
-                <w:left w:space="0" w:sz="0" w:val="nil"/>
-                <w:bottom w:space="0" w:sz="0" w:val="nil"/>
-                <w:right w:space="0" w:sz="0" w:val="nil"/>
-                <w:between w:space="0" w:sz="0" w:val="nil"/>
-              </w:pBdr>
-              <w:shd w:fill="auto" w:val="clear"/>
-              <w:spacing w:line="240" w:lineRule="auto"/>
-              <w:rPr/>
-            </w:pPr>
-            <w:r>
-              <w:rPr>
-                <w:rFonts w:ascii="Open Sans" w:cs="Open Sans" w:eastAsia="Open Sans" w:hAnsi="Open Sans"/>
-                <w:rtl w:val="0"/>
-              </w:rPr>
-              <w:t xml:space="preserve">Neste  trabalho freelancer, a responsabilidade era resolver alguns bugs e implementar novas funcionalidades num sistema para gerenciamento de escolas, utilizou-se a linguagem PHP no backend para realizar essas tarefas, junto com HTML, CSS e JavaScript no frontend.</w:t>
+            </w:pPr>
+            <w:r>
+              <w:rPr>
+                <w:b w:val="1"/>
+                <w:rtl w:val="0"/>
+              </w:rPr>
+              <w:t xml:space="preserve">Linguagens:</w:t>
+            </w:r>
+            <w:r>
+              <w:rPr>
+                <w:rtl w:val="0"/>
+              </w:rPr>
+              <w:t xml:space="preserve"> Português – Nativo, Inglês - Básico. </w:t>
+            </w:r>
+            <w:r>
+              <w:rPr>
+                <w:b w:val="1"/>
+                <w:rtl w:val="0"/>
+              </w:rPr>
+              <w:t xml:space="preserve">Outras:</w:t>
+            </w:r>
+            <w:r>
+              <w:rPr>
+                <w:rtl w:val="0"/>
+              </w:rPr>
+              <w:t xml:space="preserve"> Windows.</w:t>
             </w:r>
             <w:r>
               <w:rPr>
@@ -780,19 +803,22 @@
           <w:p>
             <w:pPr>
               <w:pStyle w:val="Heading1"/>
-              <w:rPr>
-                <w:rFonts w:ascii="Open Sans" w:cs="Open Sans" w:eastAsia="Open Sans" w:hAnsi="Open Sans"/>
-                <w:color w:val="000000"/>
-              </w:rPr>
-            </w:pPr>
-            <w:bookmarkStart w:colFirst="0" w:colLast="0" w:name="_yk8luflkpwij" w:id="7"/>
-            <w:bookmarkEnd w:id="7"/>
-            <w:r>
-              <w:rPr>
-                <w:rtl w:val="0"/>
-              </w:rPr>
-              <w:t xml:space="preserve">FORMAÇÃO</w:t>
-            </w:r>
+              <w:rPr/>
+            </w:pPr>
+            <w:bookmarkStart w:colFirst="0" w:colLast="0" w:name="_frrtci1w63e" w:id="9"/>
+            <w:bookmarkEnd w:id="9"/>
+            <w:r>
+              <w:rPr>
+                <w:rtl w:val="0"/>
+              </w:rPr>
+              <w:t xml:space="preserve">EXPERIÊNCIA</w:t>
+            </w:r>
+          </w:p>
+          <w:p>
+            <w:pPr>
+              <w:spacing w:before="0" w:line="240" w:lineRule="auto"/>
+              <w:rPr/>
+            </w:pPr>
             <w:r>
               <w:rPr>
                 <w:rtl w:val="0"/>
@@ -805,17 +831,19 @@
               <w:rPr>
                 <w:b w:val="0"/>
                 <w:i w:val="1"/>
-              </w:rPr>
-            </w:pPr>
-            <w:bookmarkStart w:colFirst="0" w:colLast="0" w:name="_azpbhpeu2lsy" w:id="8"/>
-            <w:bookmarkEnd w:id="8"/>
+                <w:sz w:val="24"/>
+                <w:szCs w:val="24"/>
+              </w:rPr>
+            </w:pPr>
+            <w:bookmarkStart w:colFirst="0" w:colLast="0" w:name="_jrg8rotwytxg" w:id="10"/>
+            <w:bookmarkEnd w:id="10"/>
             <w:hyperlink r:id="rId12">
               <w:r>
                 <w:rPr>
                   <w:u w:val="single"/>
                   <w:rtl w:val="0"/>
                 </w:rPr>
-                <w:t xml:space="preserve">ETEC Juscelino Kubitschek de Oliveira</w:t>
+                <w:t xml:space="preserve">Conceito Publicidade</w:t>
               </w:r>
             </w:hyperlink>
             <w:r>
@@ -829,7 +857,7 @@
                 <w:b w:val="0"/>
                 <w:rtl w:val="0"/>
               </w:rPr>
-              <w:t xml:space="preserve">Diadema - SP — </w:t>
+              <w:t xml:space="preserve">Presencial — </w:t>
             </w:r>
             <w:r>
               <w:rPr>
@@ -837,7 +865,12 @@
                 <w:i w:val="1"/>
                 <w:rtl w:val="0"/>
               </w:rPr>
-              <w:t xml:space="preserve">Técnico em Desenvolvimento de Sistemas</w:t>
+              <w:t xml:space="preserve">Desenvolvedor Front End</w:t>
+            </w:r>
+            <w:r>
+              <w:rPr>
+                <w:rtl w:val="0"/>
+              </w:rPr>
             </w:r>
           </w:p>
           <w:p>
@@ -845,27 +878,31 @@
               <w:pStyle w:val="Heading3"/>
               <w:rPr/>
             </w:pPr>
-            <w:bookmarkStart w:colFirst="0" w:colLast="0" w:name="_7vtcyzeczjot" w:id="9"/>
-            <w:bookmarkEnd w:id="9"/>
-            <w:r>
-              <w:rPr>
-                <w:rtl w:val="0"/>
-              </w:rPr>
-              <w:t xml:space="preserve">Julho de 2019 - Dezembro de 2020</w:t>
-            </w:r>
-          </w:p>
-          <w:p>
-            <w:pPr>
-              <w:pStyle w:val="Heading3"/>
-              <w:rPr/>
-            </w:pPr>
-            <w:bookmarkStart w:colFirst="0" w:colLast="0" w:name="_dporr732ip" w:id="10"/>
-            <w:bookmarkEnd w:id="10"/>
-            <w:r>
-              <w:rPr>
-                <w:rtl w:val="0"/>
-              </w:rPr>
-              <w:t xml:space="preserve">Foi na ETEC Juscelino Kubitschek de Oliveira, onde dei meus primeiros passos na área de programação.</w:t>
+            <w:bookmarkStart w:colFirst="0" w:colLast="0" w:name="_eta8j5vu3161" w:id="11"/>
+            <w:bookmarkEnd w:id="11"/>
+            <w:r>
+              <w:rPr>
+                <w:rtl w:val="0"/>
+              </w:rPr>
+              <w:t xml:space="preserve">Março de 2021 - Emprego Atual</w:t>
+            </w:r>
+          </w:p>
+          <w:p>
+            <w:pPr>
+              <w:spacing w:before="0" w:line="240" w:lineRule="auto"/>
+              <w:rPr/>
+            </w:pPr>
+            <w:r>
+              <w:rPr>
+                <w:rFonts w:ascii="Open Sans" w:cs="Open Sans" w:eastAsia="Open Sans" w:hAnsi="Open Sans"/>
+                <w:rtl w:val="0"/>
+              </w:rPr>
+              <w:t xml:space="preserve">Na Conceito Publicidade, minha principal função é desenvolver e realizar a manutenção de sites mantidas pela empresa, utiliza-se principalmente HTML, CSS, JavaScript(jQuery) e PHP para realizar essas tarefas, porém focamos e muito no SEO desses sites.</w:t>
+            </w:r>
+            <w:r>
+              <w:rPr>
+                <w:rtl w:val="0"/>
+              </w:rPr>
             </w:r>
           </w:p>
           <w:p>
@@ -874,17 +911,19 @@
               <w:rPr>
                 <w:b w:val="0"/>
                 <w:i w:val="1"/>
-              </w:rPr>
-            </w:pPr>
-            <w:bookmarkStart w:colFirst="0" w:colLast="0" w:name="_czfiadnsgnzp" w:id="11"/>
-            <w:bookmarkEnd w:id="11"/>
+                <w:sz w:val="24"/>
+                <w:szCs w:val="24"/>
+              </w:rPr>
+            </w:pPr>
+            <w:bookmarkStart w:colFirst="0" w:colLast="0" w:name="_rfgvkg2ifhfd" w:id="12"/>
+            <w:bookmarkEnd w:id="12"/>
             <w:hyperlink r:id="rId13">
               <w:r>
                 <w:rPr>
                   <w:u w:val="single"/>
                   <w:rtl w:val="0"/>
                 </w:rPr>
-                <w:t xml:space="preserve">Escola Estadual José Marcato</w:t>
+                <w:t xml:space="preserve">Peach Brasil</w:t>
               </w:r>
             </w:hyperlink>
             <w:r>
@@ -898,7 +937,7 @@
                 <w:b w:val="0"/>
                 <w:rtl w:val="0"/>
               </w:rPr>
-              <w:t xml:space="preserve">Diadema - SP— </w:t>
+              <w:t xml:space="preserve">Home Office — </w:t>
             </w:r>
             <w:r>
               <w:rPr>
@@ -906,7 +945,12 @@
                 <w:i w:val="1"/>
                 <w:rtl w:val="0"/>
               </w:rPr>
-              <w:t xml:space="preserve">Ensino Médio</w:t>
+              <w:t xml:space="preserve">Desenvolvedor Web</w:t>
+            </w:r>
+            <w:r>
+              <w:rPr>
+                <w:rtl w:val="0"/>
+              </w:rPr>
             </w:r>
           </w:p>
           <w:p>
@@ -914,13 +958,89 @@
               <w:pStyle w:val="Heading3"/>
               <w:rPr/>
             </w:pPr>
-            <w:bookmarkStart w:colFirst="0" w:colLast="0" w:name="_miiyt1y6sl7g" w:id="12"/>
-            <w:bookmarkEnd w:id="12"/>
-            <w:r>
-              <w:rPr>
-                <w:rtl w:val="0"/>
-              </w:rPr>
-              <w:t xml:space="preserve">Fevereiro de 2018 - Dezembro de 2020</w:t>
+            <w:bookmarkStart w:colFirst="0" w:colLast="0" w:name="_n64fgzu3lwuy" w:id="13"/>
+            <w:bookmarkEnd w:id="13"/>
+            <w:r>
+              <w:rPr>
+                <w:rtl w:val="0"/>
+              </w:rPr>
+              <w:t xml:space="preserve">Setembro de 2021 - Março de 2022</w:t>
+            </w:r>
+          </w:p>
+          <w:p>
+            <w:pPr>
+              <w:pStyle w:val="Heading3"/>
+              <w:rPr>
+                <w:rFonts w:ascii="Merriweather" w:cs="Merriweather" w:eastAsia="Merriweather" w:hAnsi="Merriweather"/>
+              </w:rPr>
+            </w:pPr>
+            <w:bookmarkStart w:colFirst="0" w:colLast="0" w:name="_jz2qr7rjch6m" w:id="14"/>
+            <w:bookmarkEnd w:id="14"/>
+            <w:r>
+              <w:rPr>
+                <w:rtl w:val="0"/>
+              </w:rPr>
+              <w:t xml:space="preserve">Na Peach Brasil, minha principal função era desenvolver e realizar a manutenção de sites e lojas virtuais mantidas pela empresa, utilizando principalmente HTML, CSS, JavaScript(jQuery) e PHP para realizar essas tarefas.</w:t>
+            </w:r>
+            <w:r>
+              <w:rPr>
+                <w:rtl w:val="0"/>
+              </w:rPr>
+            </w:r>
+          </w:p>
+          <w:p>
+            <w:pPr>
+              <w:pStyle w:val="Heading2"/>
+              <w:rPr>
+                <w:b w:val="0"/>
+                <w:i w:val="1"/>
+              </w:rPr>
+            </w:pPr>
+            <w:bookmarkStart w:colFirst="0" w:colLast="0" w:name="_wj0puh61kxsr" w:id="15"/>
+            <w:bookmarkEnd w:id="15"/>
+            <w:hyperlink r:id="rId14">
+              <w:r>
+                <w:rPr>
+                  <w:u w:val="single"/>
+                  <w:rtl w:val="0"/>
+                </w:rPr>
+                <w:t xml:space="preserve">Terra Sul Digital</w:t>
+              </w:r>
+            </w:hyperlink>
+            <w:r>
+              <w:rPr>
+                <w:rtl w:val="0"/>
+              </w:rPr>
+              <w:t xml:space="preserve">, </w:t>
+            </w:r>
+            <w:r>
+              <w:rPr>
+                <w:b w:val="0"/>
+                <w:rtl w:val="0"/>
+              </w:rPr>
+              <w:t xml:space="preserve">Home Office— Freelancer </w:t>
+            </w:r>
+            <w:r>
+              <w:rPr>
+                <w:b w:val="0"/>
+                <w:i w:val="1"/>
+                <w:rtl w:val="0"/>
+              </w:rPr>
+              <w:t xml:space="preserve">Desenvolvedor PHP</w:t>
+            </w:r>
+          </w:p>
+          <w:p>
+            <w:pPr>
+              <w:pStyle w:val="Heading3"/>
+              <w:rPr/>
+            </w:pPr>
+            <w:bookmarkStart w:colFirst="0" w:colLast="0" w:name="_8hk593fs3sag" w:id="16"/>
+            <w:bookmarkEnd w:id="16"/>
+            <w:r>
+              <w:rPr>
+                <w:rtl w:val="0"/>
+              </w:rPr>
+              <w:t xml:space="preserve">Outubro  de 2021</w:t>
             </w:r>
           </w:p>
           <w:p>
@@ -933,7 +1053,7 @@
                 <w:rFonts w:ascii="Open Sans" w:cs="Open Sans" w:eastAsia="Open Sans" w:hAnsi="Open Sans"/>
                 <w:rtl w:val="0"/>
               </w:rPr>
-              <w:t xml:space="preserve">Conclui meu ensino médio em Diadema na Escola Estadual José Marcato.</w:t>
+              <w:t xml:space="preserve">Neste  trabalho freelancer, a responsabilidade era resolver alguns bugs e implementar novas funcionalidades num sistema para gerenciamento de escolas, utilizou-se a linguagem PHP no backend para realizar essas tarefas, junto com HTML, CSS e JavaScript no frontend.</w:t>
             </w:r>
             <w:r>
               <w:rPr>
@@ -944,36 +1064,40 @@
           <w:p>
             <w:pPr>
               <w:pStyle w:val="Heading1"/>
+              <w:rPr/>
+            </w:pPr>
+            <w:bookmarkStart w:colFirst="0" w:colLast="0" w:name="_jhv78pp9wtzd" w:id="17"/>
+            <w:bookmarkEnd w:id="17"/>
+            <w:r>
+              <w:rPr>
+                <w:rtl w:val="0"/>
+              </w:rPr>
+              <w:t xml:space="preserve">PROJETOS</w:t>
+            </w:r>
+          </w:p>
+          <w:p>
+            <w:pPr>
+              <w:spacing w:before="0" w:line="240" w:lineRule="auto"/>
+              <w:rPr/>
+            </w:pPr>
+            <w:r>
+              <w:rPr>
+                <w:rtl w:val="0"/>
+              </w:rPr>
+            </w:r>
+          </w:p>
+          <w:p>
+            <w:pPr>
+              <w:pStyle w:val="Heading2"/>
+              <w:spacing w:before="0" w:line="240" w:lineRule="auto"/>
               <w:rPr>
                 <w:sz w:val="20"/>
                 <w:szCs w:val="20"/>
               </w:rPr>
             </w:pPr>
-            <w:bookmarkStart w:colFirst="0" w:colLast="0" w:name="_jhv78pp9wtzd" w:id="13"/>
-            <w:bookmarkEnd w:id="13"/>
-            <w:r>
-              <w:rPr>
-                <w:rtl w:val="0"/>
-              </w:rPr>
-              <w:t xml:space="preserve">PROJETOS</w:t>
-            </w:r>
-            <w:r>
-              <w:rPr>
-                <w:rtl w:val="0"/>
-              </w:rPr>
-            </w:r>
-          </w:p>
-          <w:p>
-            <w:pPr>
-              <w:pStyle w:val="Heading2"/>
-              <w:rPr>
-                <w:sz w:val="20"/>
-                <w:szCs w:val="20"/>
-              </w:rPr>
-            </w:pPr>
-            <w:bookmarkStart w:colFirst="0" w:colLast="0" w:name="_vm051rmyhoww" w:id="14"/>
-            <w:bookmarkEnd w:id="14"/>
-            <w:hyperlink r:id="rId14">
+            <w:bookmarkStart w:colFirst="0" w:colLast="0" w:name="_vm051rmyhoww" w:id="18"/>
+            <w:bookmarkEnd w:id="18"/>
+            <w:hyperlink r:id="rId15">
               <w:r>
                 <w:rPr>
                   <w:sz w:val="18"/>
@@ -1012,14 +1136,15 @@
           <w:p>
             <w:pPr>
               <w:pStyle w:val="Heading2"/>
+              <w:spacing w:before="0" w:line="240" w:lineRule="auto"/>
               <w:rPr>
                 <w:sz w:val="20"/>
                 <w:szCs w:val="20"/>
               </w:rPr>
             </w:pPr>
-            <w:bookmarkStart w:colFirst="0" w:colLast="0" w:name="_j33ca6ofjxv" w:id="15"/>
-            <w:bookmarkEnd w:id="15"/>
-            <w:hyperlink r:id="rId15">
+            <w:bookmarkStart w:colFirst="0" w:colLast="0" w:name="_j33ca6ofjxv" w:id="19"/>
+            <w:bookmarkEnd w:id="19"/>
+            <w:hyperlink r:id="rId16">
               <w:r>
                 <w:rPr>
                   <w:sz w:val="18"/>
@@ -1058,14 +1183,15 @@
           <w:p>
             <w:pPr>
               <w:pStyle w:val="Heading2"/>
+              <w:spacing w:before="0" w:line="240" w:lineRule="auto"/>
               <w:rPr>
                 <w:sz w:val="18"/>
                 <w:szCs w:val="18"/>
               </w:rPr>
             </w:pPr>
-            <w:bookmarkStart w:colFirst="0" w:colLast="0" w:name="_4rk8i57eo6qr" w:id="16"/>
-            <w:bookmarkEnd w:id="16"/>
-            <w:hyperlink r:id="rId16">
+            <w:bookmarkStart w:colFirst="0" w:colLast="0" w:name="_4rk8i57eo6qr" w:id="20"/>
+            <w:bookmarkEnd w:id="20"/>
+            <w:hyperlink r:id="rId17">
               <w:r>
                 <w:rPr>
                   <w:sz w:val="18"/>
@@ -1112,14 +1238,15 @@
           <w:p>
             <w:pPr>
               <w:pStyle w:val="Heading2"/>
+              <w:spacing w:before="0" w:line="240" w:lineRule="auto"/>
               <w:rPr>
                 <w:sz w:val="18"/>
                 <w:szCs w:val="18"/>
               </w:rPr>
             </w:pPr>
-            <w:bookmarkStart w:colFirst="0" w:colLast="0" w:name="_iuvb116r11vl" w:id="17"/>
-            <w:bookmarkEnd w:id="17"/>
-            <w:hyperlink r:id="rId17">
+            <w:bookmarkStart w:colFirst="0" w:colLast="0" w:name="_iuvb116r11vl" w:id="21"/>
+            <w:bookmarkEnd w:id="21"/>
+            <w:hyperlink r:id="rId18">
               <w:r>
                 <w:rPr>
                   <w:color w:val="0d1117"/>
@@ -1178,7 +1305,10 @@
           <w:p>
             <w:pPr>
               <w:spacing w:line="240" w:lineRule="auto"/>
-              <w:rPr/>
+              <w:rPr>
+                <w:rFonts w:ascii="Open Sans" w:cs="Open Sans" w:eastAsia="Open Sans" w:hAnsi="Open Sans"/>
+                <w:color w:val="000000"/>
+              </w:rPr>
             </w:pPr>
             <w:r>
               <w:rPr>
@@ -1186,7 +1316,7 @@
               </w:rPr>
               <w:t xml:space="preserve">Veja mais projetos em meu portfólio online: </w:t>
             </w:r>
-            <w:hyperlink r:id="rId18">
+            <w:hyperlink r:id="rId19">
               <w:r>
                 <w:rPr>
                   <w:rFonts w:ascii="Open Sans" w:cs="Open Sans" w:eastAsia="Open Sans" w:hAnsi="Open Sans"/>
@@ -1198,71 +1328,6 @@
                 <w:t xml:space="preserve">https://ryan-menezes.github.io/</w:t>
               </w:r>
             </w:hyperlink>
-            <w:r>
-              <w:rPr>
-                <w:rtl w:val="0"/>
-              </w:rPr>
-            </w:r>
-          </w:p>
-          <w:p>
-            <w:pPr>
-              <w:pStyle w:val="Heading1"/>
-              <w:rPr/>
-            </w:pPr>
-            <w:bookmarkStart w:colFirst="0" w:colLast="0" w:name="_j08p7qhc840t" w:id="18"/>
-            <w:bookmarkEnd w:id="18"/>
-            <w:r>
-              <w:rPr>
-                <w:rtl w:val="0"/>
-              </w:rPr>
-              <w:t xml:space="preserve">HABILIDADES GERAIS</w:t>
-            </w:r>
-          </w:p>
-          <w:p>
-            <w:pPr>
-              <w:spacing w:before="0" w:line="240" w:lineRule="auto"/>
-              <w:rPr/>
-            </w:pPr>
-            <w:r>
-              <w:rPr>
-                <w:rtl w:val="0"/>
-              </w:rPr>
-            </w:r>
-          </w:p>
-          <w:p>
-            <w:pPr>
-              <w:numPr>
-                <w:ilvl w:val="0"/>
-                <w:numId w:val="1"/>
-              </w:numPr>
-              <w:spacing w:line="240" w:lineRule="auto"/>
-            </w:pPr>
-            <w:r>
-              <w:rPr>
-                <w:b w:val="1"/>
-                <w:rtl w:val="0"/>
-              </w:rPr>
-              <w:t xml:space="preserve">Linguagens:</w:t>
-            </w:r>
-            <w:r>
-              <w:rPr>
-                <w:rtl w:val="0"/>
-              </w:rPr>
-              <w:t xml:space="preserve"> Português – Nativo, Inglês - Básico. </w:t>
-            </w:r>
-            <w:r>
-              <w:rPr>
-                <w:b w:val="1"/>
-                <w:rtl w:val="0"/>
-              </w:rPr>
-              <w:t xml:space="preserve">Outras:</w:t>
-            </w:r>
-            <w:r>
-              <w:rPr>
-                <w:rtl w:val="0"/>
-              </w:rPr>
-              <w:t xml:space="preserve"> Windows.</w:t>
-            </w:r>
             <w:r>
               <w:rPr>
                 <w:rtl w:val="0"/>

</xml_diff>

<commit_message>
Atualizando certificados e o currículo
</commit_message>
<xml_diff>
--- a/assets/files/Ryan-Menezes-Curriculo.docx
+++ b/assets/files/Ryan-Menezes-Curriculo.docx
@@ -175,7 +175,7 @@
       <w:tr>
         <w:trPr>
           <w:cantSplit w:val="0"/>
-          <w:trHeight w:val="11760" w:hRule="atLeast"/>
+          <w:trHeight w:val="11880" w:hRule="atLeast"/>
           <w:tblHeader w:val="0"/>
         </w:trPr>
         <w:tc>
@@ -407,6 +407,9 @@
             <w:pPr>
               <w:spacing w:before="0" w:line="240" w:lineRule="auto"/>
               <w:rPr>
+                <w:rFonts w:ascii="Open Sans" w:cs="Open Sans" w:eastAsia="Open Sans" w:hAnsi="Open Sans"/>
+                <w:b w:val="1"/>
+                <w:color w:val="000000"/>
                 <w:sz w:val="16"/>
                 <w:szCs w:val="16"/>
               </w:rPr>
@@ -488,7 +491,7 @@
               <w:rPr>
                 <w:rtl w:val="0"/>
               </w:rPr>
-              <w:t xml:space="preserve">Desenvolvedor PHP</w:t>
+              <w:t xml:space="preserve">Desenvolvedor Back End</w:t>
             </w:r>
           </w:p>
           <w:p>
@@ -579,27 +582,25 @@
           </w:p>
           <w:p>
             <w:pPr>
-              <w:numPr>
-                <w:ilvl w:val="0"/>
-                <w:numId w:val="1"/>
-              </w:numPr>
-              <w:spacing w:before="0" w:line="240" w:lineRule="auto"/>
-              <w:rPr>
-                <w:sz w:val="16"/>
-                <w:szCs w:val="16"/>
-                <w:u w:val="none"/>
-              </w:rPr>
-            </w:pPr>
-            <w:r>
-              <w:rPr>
-                <w:rtl w:val="0"/>
-              </w:rPr>
-            </w:r>
-          </w:p>
-          <w:p>
-            <w:pPr>
-              <w:spacing w:before="0" w:line="240" w:lineRule="auto"/>
-              <w:rPr/>
+              <w:spacing w:before="0" w:line="240" w:lineRule="auto"/>
+              <w:rPr>
+                <w:sz w:val="16"/>
+                <w:szCs w:val="16"/>
+              </w:rPr>
+            </w:pPr>
+            <w:r>
+              <w:rPr>
+                <w:rtl w:val="0"/>
+              </w:rPr>
+            </w:r>
+          </w:p>
+          <w:p>
+            <w:pPr>
+              <w:spacing w:before="0" w:line="240" w:lineRule="auto"/>
+              <w:rPr>
+                <w:sz w:val="16"/>
+                <w:szCs w:val="16"/>
+              </w:rPr>
             </w:pPr>
             <w:r>
               <w:rPr>
@@ -765,23 +766,25 @@
           <w:p>
             <w:pPr>
               <w:spacing w:before="0" w:line="240" w:lineRule="auto"/>
-              <w:rPr>
-                <w:sz w:val="16"/>
-                <w:szCs w:val="16"/>
-              </w:rPr>
-            </w:pPr>
-            <w:r>
-              <w:rPr>
-                <w:rtl w:val="0"/>
-              </w:rPr>
-            </w:r>
-          </w:p>
-          <w:p>
-            <w:pPr>
-              <w:spacing w:before="0" w:line="240" w:lineRule="auto"/>
               <w:ind w:left="0" w:firstLine="0"/>
               <w:rPr>
-                <w:b w:val="1"/>
+                <w:sz w:val="16"/>
+                <w:szCs w:val="16"/>
+              </w:rPr>
+            </w:pPr>
+            <w:r>
+              <w:rPr>
+                <w:rtl w:val="0"/>
+              </w:rPr>
+            </w:r>
+          </w:p>
+          <w:p>
+            <w:pPr>
+              <w:spacing w:before="0" w:line="240" w:lineRule="auto"/>
+              <w:ind w:left="0" w:firstLine="0"/>
+              <w:rPr>
+                <w:sz w:val="16"/>
+                <w:szCs w:val="16"/>
               </w:rPr>
             </w:pPr>
             <w:r>
@@ -1178,15 +1181,16 @@
                 <w:i w:val="1"/>
               </w:rPr>
             </w:pPr>
-            <w:bookmarkStart w:colFirst="0" w:colLast="0" w:name="_9tq91n35rln2" w:id="17"/>
+            <w:bookmarkStart w:colFirst="0" w:colLast="0" w:name="_xgwz9usghq8d" w:id="17"/>
             <w:bookmarkEnd w:id="17"/>
             <w:hyperlink r:id="rId17">
               <w:r>
                 <w:rPr>
+                  <w:color w:val="1c1c1c"/>
                   <w:u w:val="single"/>
                   <w:rtl w:val="0"/>
                 </w:rPr>
-                <w:t xml:space="preserve">EspecializaTi</w:t>
+                <w:t xml:space="preserve">Rocketseat</w:t>
               </w:r>
             </w:hyperlink>
             <w:r>
@@ -1200,77 +1204,65 @@
                 <w:b w:val="0"/>
                 <w:rtl w:val="0"/>
               </w:rPr>
-              <w:t xml:space="preserve">-</w:t>
-            </w:r>
-            <w:r>
+              <w:t xml:space="preserve">- Discover Fundamentar</w:t>
+            </w:r>
+            <w:r>
+              <w:rPr>
+                <w:rtl w:val="0"/>
+              </w:rPr>
+            </w:r>
+          </w:p>
+          <w:p>
+            <w:pPr>
+              <w:pStyle w:val="Heading3"/>
+              <w:rPr/>
+            </w:pPr>
+            <w:bookmarkStart w:colFirst="0" w:colLast="0" w:name="_cdavb4411cst" w:id="18"/>
+            <w:bookmarkEnd w:id="18"/>
+            <w:r>
+              <w:rPr>
+                <w:rtl w:val="0"/>
+              </w:rPr>
+              <w:t xml:space="preserve">Outubro </w:t>
+            </w:r>
+            <w:r>
+              <w:rPr>
+                <w:rtl w:val="0"/>
+              </w:rPr>
+              <w:t xml:space="preserve">de 2022</w:t>
+            </w:r>
+          </w:p>
+          <w:p>
+            <w:pPr>
+              <w:spacing w:before="0" w:line="240" w:lineRule="auto"/>
+              <w:rPr>
+                <w:sz w:val="16"/>
+                <w:szCs w:val="16"/>
+              </w:rPr>
+            </w:pPr>
+            <w:r>
+              <w:rPr>
+                <w:sz w:val="16"/>
+                <w:szCs w:val="16"/>
+                <w:rtl w:val="0"/>
+              </w:rPr>
+              <w:t xml:space="preserve">O currículo de aprendizado inclui: HTML,CSS, JavaScript, Node JS, SQL e mais.</w:t>
+            </w:r>
+            <w:r>
+              <w:rPr>
+                <w:rtl w:val="0"/>
+              </w:rPr>
+            </w:r>
+          </w:p>
+          <w:p>
+            <w:pPr>
+              <w:pStyle w:val="Heading2"/>
               <w:rPr>
                 <w:b w:val="0"/>
                 <w:i w:val="1"/>
-                <w:rtl w:val="0"/>
-              </w:rPr>
-              <w:t xml:space="preserve"> Curso de Laravel 9</w:t>
-            </w:r>
-          </w:p>
-          <w:p>
-            <w:pPr>
-              <w:pStyle w:val="Heading3"/>
-              <w:rPr/>
-            </w:pPr>
-            <w:bookmarkStart w:colFirst="0" w:colLast="0" w:name="_icg104nui9ss" w:id="18"/>
-            <w:bookmarkEnd w:id="18"/>
-            <w:r>
-              <w:rPr>
-                <w:rtl w:val="0"/>
-              </w:rPr>
-              <w:t xml:space="preserve">Setembro de 2022</w:t>
-            </w:r>
-          </w:p>
-          <w:p>
-            <w:pPr>
-              <w:spacing w:before="0" w:line="240" w:lineRule="auto"/>
-              <w:rPr>
-                <w:rFonts w:ascii="Roboto" w:cs="Roboto" w:eastAsia="Roboto" w:hAnsi="Roboto"/>
-                <w:sz w:val="16"/>
-                <w:szCs w:val="16"/>
-                <w:highlight w:val="white"/>
-              </w:rPr>
-            </w:pPr>
-            <w:r>
-              <w:rPr>
-                <w:rFonts w:ascii="Roboto" w:cs="Roboto" w:eastAsia="Roboto" w:hAnsi="Roboto"/>
-                <w:sz w:val="16"/>
-                <w:szCs w:val="16"/>
-                <w:highlight w:val="white"/>
-                <w:rtl w:val="0"/>
-              </w:rPr>
-              <w:t xml:space="preserve">Conhecendo o laravel e suas funcionalidades na versão 9</w:t>
-            </w:r>
-          </w:p>
-          <w:p>
-            <w:pPr>
-              <w:spacing w:before="0" w:line="240" w:lineRule="auto"/>
-              <w:rPr>
-                <w:rFonts w:ascii="Roboto" w:cs="Roboto" w:eastAsia="Roboto" w:hAnsi="Roboto"/>
-                <w:sz w:val="16"/>
-                <w:szCs w:val="16"/>
-                <w:highlight w:val="white"/>
-              </w:rPr>
-            </w:pPr>
-            <w:r>
-              <w:rPr>
-                <w:rtl w:val="0"/>
-              </w:rPr>
-            </w:r>
-          </w:p>
-          <w:p>
-            <w:pPr>
-              <w:pStyle w:val="Heading2"/>
-              <w:rPr>
-                <w:b w:val="0"/>
-                <w:i w:val="1"/>
-              </w:rPr>
-            </w:pPr>
-            <w:bookmarkStart w:colFirst="0" w:colLast="0" w:name="_p5hsq2v2c6ad" w:id="19"/>
+              </w:rPr>
+            </w:pPr>
+            <w:bookmarkStart w:colFirst="0" w:colLast="0" w:name="_9tq91n35rln2" w:id="19"/>
             <w:bookmarkEnd w:id="19"/>
             <w:hyperlink r:id="rId18">
               <w:r>
@@ -1300,7 +1292,7 @@
                 <w:i w:val="1"/>
                 <w:rtl w:val="0"/>
               </w:rPr>
-              <w:t xml:space="preserve"> Curso Laravel - Banco de Dados Relacional</w:t>
+              <w:t xml:space="preserve"> Curso de Laravel 9</w:t>
             </w:r>
           </w:p>
           <w:p>
@@ -1308,7 +1300,7 @@
               <w:pStyle w:val="Heading3"/>
               <w:rPr/>
             </w:pPr>
-            <w:bookmarkStart w:colFirst="0" w:colLast="0" w:name="_vozh3ihpji01" w:id="20"/>
+            <w:bookmarkStart w:colFirst="0" w:colLast="0" w:name="_icg104nui9ss" w:id="20"/>
             <w:bookmarkEnd w:id="20"/>
             <w:r>
               <w:rPr>
@@ -1335,7 +1327,23 @@
                 <w:highlight w:val="white"/>
                 <w:rtl w:val="0"/>
               </w:rPr>
-              <w:t xml:space="preserve">Aprendendo sobre relacionamento de tabelas no laravel</w:t>
+              <w:t xml:space="preserve">Conhecendo o laravel e suas funcionalidades na versão 9</w:t>
+            </w:r>
+          </w:p>
+          <w:p>
+            <w:pPr>
+              <w:spacing w:before="0" w:line="240" w:lineRule="auto"/>
+              <w:rPr>
+                <w:rFonts w:ascii="Roboto" w:cs="Roboto" w:eastAsia="Roboto" w:hAnsi="Roboto"/>
+                <w:sz w:val="16"/>
+                <w:szCs w:val="16"/>
+                <w:highlight w:val="white"/>
+              </w:rPr>
+            </w:pPr>
+            <w:r>
+              <w:rPr>
+                <w:rtl w:val="0"/>
+              </w:rPr>
             </w:r>
           </w:p>
           <w:p>
@@ -1346,9 +1354,85 @@
                 <w:i w:val="1"/>
               </w:rPr>
             </w:pPr>
-            <w:bookmarkStart w:colFirst="0" w:colLast="0" w:name="_czfiadnsgnzp" w:id="21"/>
+            <w:bookmarkStart w:colFirst="0" w:colLast="0" w:name="_p5hsq2v2c6ad" w:id="21"/>
             <w:bookmarkEnd w:id="21"/>
             <w:hyperlink r:id="rId19">
+              <w:r>
+                <w:rPr>
+                  <w:u w:val="single"/>
+                  <w:rtl w:val="0"/>
+                </w:rPr>
+                <w:t xml:space="preserve">EspecializaTi</w:t>
+              </w:r>
+            </w:hyperlink>
+            <w:r>
+              <w:rPr>
+                <w:rtl w:val="0"/>
+              </w:rPr>
+              <w:t xml:space="preserve"> </w:t>
+            </w:r>
+            <w:r>
+              <w:rPr>
+                <w:b w:val="0"/>
+                <w:rtl w:val="0"/>
+              </w:rPr>
+              <w:t xml:space="preserve">-</w:t>
+            </w:r>
+            <w:r>
+              <w:rPr>
+                <w:b w:val="0"/>
+                <w:i w:val="1"/>
+                <w:rtl w:val="0"/>
+              </w:rPr>
+              <w:t xml:space="preserve"> Curso Laravel - Banco de Dados Relacional</w:t>
+            </w:r>
+          </w:p>
+          <w:p>
+            <w:pPr>
+              <w:pStyle w:val="Heading3"/>
+              <w:rPr/>
+            </w:pPr>
+            <w:bookmarkStart w:colFirst="0" w:colLast="0" w:name="_vozh3ihpji01" w:id="22"/>
+            <w:bookmarkEnd w:id="22"/>
+            <w:r>
+              <w:rPr>
+                <w:rtl w:val="0"/>
+              </w:rPr>
+              <w:t xml:space="preserve">Setembro de 2022</w:t>
+            </w:r>
+          </w:p>
+          <w:p>
+            <w:pPr>
+              <w:spacing w:before="0" w:line="240" w:lineRule="auto"/>
+              <w:rPr>
+                <w:rFonts w:ascii="Roboto" w:cs="Roboto" w:eastAsia="Roboto" w:hAnsi="Roboto"/>
+                <w:sz w:val="16"/>
+                <w:szCs w:val="16"/>
+                <w:highlight w:val="white"/>
+              </w:rPr>
+            </w:pPr>
+            <w:r>
+              <w:rPr>
+                <w:rFonts w:ascii="Roboto" w:cs="Roboto" w:eastAsia="Roboto" w:hAnsi="Roboto"/>
+                <w:sz w:val="16"/>
+                <w:szCs w:val="16"/>
+                <w:highlight w:val="white"/>
+                <w:rtl w:val="0"/>
+              </w:rPr>
+              <w:t xml:space="preserve">Aprendendo sobre relacionamento de tabelas no laravel</w:t>
+            </w:r>
+          </w:p>
+          <w:p>
+            <w:pPr>
+              <w:pStyle w:val="Heading2"/>
+              <w:rPr>
+                <w:b w:val="0"/>
+                <w:i w:val="1"/>
+              </w:rPr>
+            </w:pPr>
+            <w:bookmarkStart w:colFirst="0" w:colLast="0" w:name="_czfiadnsgnzp" w:id="23"/>
+            <w:bookmarkEnd w:id="23"/>
+            <w:hyperlink r:id="rId20">
               <w:r>
                 <w:rPr>
                   <w:u w:val="single"/>
@@ -1384,8 +1468,8 @@
               <w:pStyle w:val="Heading3"/>
               <w:rPr/>
             </w:pPr>
-            <w:bookmarkStart w:colFirst="0" w:colLast="0" w:name="_miiyt1y6sl7g" w:id="22"/>
-            <w:bookmarkEnd w:id="22"/>
+            <w:bookmarkStart w:colFirst="0" w:colLast="0" w:name="_miiyt1y6sl7g" w:id="24"/>
+            <w:bookmarkEnd w:id="24"/>
             <w:r>
               <w:rPr>
                 <w:rtl w:val="0"/>
@@ -1464,7 +1548,7 @@
               </w:rPr>
               <w:t xml:space="preserve">Veja meus projetos em meu portfólio online: </w:t>
             </w:r>
-            <w:hyperlink r:id="rId20">
+            <w:hyperlink r:id="rId21">
               <w:r>
                 <w:rPr>
                   <w:rFonts w:ascii="Open Sans" w:cs="Open Sans" w:eastAsia="Open Sans" w:hAnsi="Open Sans"/>

</xml_diff>